<commit_message>
Updating project plan and system design document
</commit_message>
<xml_diff>
--- a/docs/Project_Plan.docx
+++ b/docs/Project_Plan.docx
@@ -1,6 +1,6 @@
 
 <file path=word/document.xml><?xml version="1.0" encoding="utf-8"?>
-<w:document xmlns:wpc="http://schemas.microsoft.com/office/word/2010/wordprocessingCanvas" xmlns:mc="http://schemas.openxmlformats.org/markup-compatibility/2006" xmlns:o="urn:schemas-microsoft-com:office:office" xmlns:r="http://schemas.openxmlformats.org/officeDocument/2006/relationships" xmlns:m="http://schemas.openxmlformats.org/officeDocument/2006/math" xmlns:v="urn:schemas-microsoft-com:vml" xmlns:wp14="http://schemas.microsoft.com/office/word/2010/wordprocessingDrawing" xmlns:wp="http://schemas.openxmlformats.org/drawingml/2006/wordprocessingDrawing" xmlns:w10="urn:schemas-microsoft-com:office:word" xmlns:w="http://schemas.openxmlformats.org/wordprocessingml/2006/main" xmlns:w14="http://schemas.microsoft.com/office/word/2010/wordml" xmlns:w15="http://schemas.microsoft.com/office/word/2012/wordml" xmlns:wpg="http://schemas.microsoft.com/office/word/2010/wordprocessingGroup" xmlns:wpi="http://schemas.microsoft.com/office/word/2010/wordprocessingInk" xmlns:wne="http://schemas.microsoft.com/office/word/2006/wordml" xmlns:wps="http://schemas.microsoft.com/office/word/2010/wordprocessingShape" mc:Ignorable="w14 w15 wp14">
+<w:document xmlns:wpc="http://schemas.microsoft.com/office/word/2010/wordprocessingCanvas" xmlns:cx="http://schemas.microsoft.com/office/drawing/2014/chartex" xmlns:cx1="http://schemas.microsoft.com/office/drawing/2015/9/8/chartex" xmlns:cx2="http://schemas.microsoft.com/office/drawing/2015/10/21/chartex" xmlns:cx3="http://schemas.microsoft.com/office/drawing/2016/5/9/chartex" xmlns:cx4="http://schemas.microsoft.com/office/drawing/2016/5/10/chartex" xmlns:cx5="http://schemas.microsoft.com/office/drawing/2016/5/11/chartex" xmlns:cx6="http://schemas.microsoft.com/office/drawing/2016/5/12/chartex" xmlns:cx7="http://schemas.microsoft.com/office/drawing/2016/5/13/chartex" xmlns:cx8="http://schemas.microsoft.com/office/drawing/2016/5/14/chartex" xmlns:mc="http://schemas.openxmlformats.org/markup-compatibility/2006" xmlns:aink="http://schemas.microsoft.com/office/drawing/2016/ink" xmlns:am3d="http://schemas.microsoft.com/office/drawing/2017/model3d" xmlns:o="urn:schemas-microsoft-com:office:office" xmlns:r="http://schemas.openxmlformats.org/officeDocument/2006/relationships" xmlns:m="http://schemas.openxmlformats.org/officeDocument/2006/math" xmlns:v="urn:schemas-microsoft-com:vml" xmlns:wp14="http://schemas.microsoft.com/office/word/2010/wordprocessingDrawing" xmlns:wp="http://schemas.openxmlformats.org/drawingml/2006/wordprocessingDrawing" xmlns:w10="urn:schemas-microsoft-com:office:word" xmlns:w="http://schemas.openxmlformats.org/wordprocessingml/2006/main" xmlns:w14="http://schemas.microsoft.com/office/word/2010/wordml" xmlns:w15="http://schemas.microsoft.com/office/word/2012/wordml" xmlns:w16cex="http://schemas.microsoft.com/office/word/2018/wordml/cex" xmlns:w16cid="http://schemas.microsoft.com/office/word/2016/wordml/cid" xmlns:w16="http://schemas.microsoft.com/office/word/2018/wordml" xmlns:w16se="http://schemas.microsoft.com/office/word/2015/wordml/symex" xmlns:wpg="http://schemas.microsoft.com/office/word/2010/wordprocessingGroup" xmlns:wpi="http://schemas.microsoft.com/office/word/2010/wordprocessingInk" xmlns:wne="http://schemas.microsoft.com/office/word/2006/wordml" xmlns:wps="http://schemas.microsoft.com/office/word/2010/wordprocessingShape" mc:Ignorable="w14 w15 w16se w16cid w16 w16cex wp14">
   <w:body>
     <w:p>
       <w:pPr>
@@ -294,35 +294,11 @@
     </w:p>
     <w:p>
       <w:pPr>
-        <w:bidi w:val="0"/>
-        <w:jc w:val="right"/>
-        <w:rPr>
-          <w:b/>
-          <w:bCs/>
-          <w:sz w:val="40"/>
-          <w:szCs w:val="40"/>
-        </w:rPr>
-      </w:pPr>
-    </w:p>
-    <w:p/>
-    <w:p>
-      <w:pPr>
-        <w:bidi w:val="0"/>
-        <w:jc w:val="center"/>
-        <w:rPr>
-          <w:b/>
-          <w:bCs/>
-          <w:sz w:val="40"/>
-          <w:szCs w:val="40"/>
-        </w:rPr>
-      </w:pPr>
-    </w:p>
-    <w:p>
-      <w:pPr>
         <w:pStyle w:val="Heading1"/>
       </w:pPr>
       <w:bookmarkStart w:id="0" w:name="_Toc33182593"/>
       <w:r>
+        <w:lastRenderedPageBreak/>
         <w:t>Project description</w:t>
       </w:r>
       <w:bookmarkEnd w:id="0"/>
@@ -367,7 +343,23 @@
           <w:sz w:val="24"/>
           <w:szCs w:val="24"/>
         </w:rPr>
-        <w:t xml:space="preserve"> a system that can ventilate a room based on measurements done by wireless sensors that can measure CO2, humidity, temperature or particulate matter. The way it works is using sensor readings sent to a ventilation box over ZigBee we determine if and how much the room should be ventilated.</w:t>
+        <w:t xml:space="preserve"> a system that can ventilate a room based on measurements done by wireless sensors that can measure CO2, humidity, </w:t>
+      </w:r>
+      <w:proofErr w:type="gramStart"/>
+      <w:r>
+        <w:rPr>
+          <w:sz w:val="24"/>
+          <w:szCs w:val="24"/>
+        </w:rPr>
+        <w:t>temperature</w:t>
+      </w:r>
+      <w:proofErr w:type="gramEnd"/>
+      <w:r>
+        <w:rPr>
+          <w:sz w:val="24"/>
+          <w:szCs w:val="24"/>
+        </w:rPr>
+        <w:t xml:space="preserve"> or particulate matter. The way it works is using sensor readings sent to a ventilation box over ZigBee we determine if and how much the room should be ventilated.</w:t>
       </w:r>
     </w:p>
     <w:p>
@@ -420,8 +412,16 @@
         <w:rPr>
           <w:b/>
         </w:rPr>
-        <w:t>The client;</w:t>
-      </w:r>
+        <w:t xml:space="preserve">The </w:t>
+      </w:r>
+      <w:proofErr w:type="gramStart"/>
+      <w:r>
+        <w:rPr>
+          <w:b/>
+        </w:rPr>
+        <w:t>client;</w:t>
+      </w:r>
+      <w:proofErr w:type="gramEnd"/>
     </w:p>
     <w:p>
       <w:pPr>
@@ -440,8 +440,16 @@
         <w:rPr>
           <w:b/>
         </w:rPr>
-        <w:t>The maintenance (us);</w:t>
-      </w:r>
+        <w:t>The maintenance (us</w:t>
+      </w:r>
+      <w:proofErr w:type="gramStart"/>
+      <w:r>
+        <w:rPr>
+          <w:b/>
+        </w:rPr>
+        <w:t>);</w:t>
+      </w:r>
+      <w:proofErr w:type="gramEnd"/>
     </w:p>
     <w:p>
       <w:pPr>
@@ -482,7 +490,23 @@
           <w:sz w:val="24"/>
           <w:szCs w:val="24"/>
         </w:rPr>
-        <w:t>Depending on where the system is mounted the client could vary from a family to an entire department. Therefore the system should have a user friendly device in order to be easy to use with no importance to the age of the user.</w:t>
+        <w:t xml:space="preserve">Depending on where the system is mounted the client could vary from a family to an entire department. </w:t>
+      </w:r>
+      <w:proofErr w:type="gramStart"/>
+      <w:r>
+        <w:rPr>
+          <w:sz w:val="24"/>
+          <w:szCs w:val="24"/>
+        </w:rPr>
+        <w:t>Therefore</w:t>
+      </w:r>
+      <w:proofErr w:type="gramEnd"/>
+      <w:r>
+        <w:rPr>
+          <w:sz w:val="24"/>
+          <w:szCs w:val="24"/>
+        </w:rPr>
+        <w:t xml:space="preserve"> the system should have a user friendly device in order to be easy to use with no importance to the age of the user.</w:t>
       </w:r>
     </w:p>
     <w:p>
@@ -520,7 +544,23 @@
           <w:sz w:val="24"/>
           <w:szCs w:val="24"/>
         </w:rPr>
-        <w:t>The team (us) should be prepared for any kind of request from the user or problem. Either one of the sensors failed or the user wants to add a new sensor to the system, we need to already have a solution prepared for the possible problems that can appear when using this system. Keeping a clean and organized system, starting from the hardware and going to the actual code, is a good solution to avoid unforeseen problems.</w:t>
+        <w:t xml:space="preserve">The team (us) should be prepared for any kind of request from the user or problem. Either one of the sensors failed or the user wants to add a new sensor to the system, we need to already have a solution prepared for the possible problems that can appear when using this system. Keeping a clean and organized system, starting from the </w:t>
+      </w:r>
+      <w:proofErr w:type="gramStart"/>
+      <w:r>
+        <w:rPr>
+          <w:sz w:val="24"/>
+          <w:szCs w:val="24"/>
+        </w:rPr>
+        <w:t>hardware</w:t>
+      </w:r>
+      <w:proofErr w:type="gramEnd"/>
+      <w:r>
+        <w:rPr>
+          <w:sz w:val="24"/>
+          <w:szCs w:val="24"/>
+        </w:rPr>
+        <w:t xml:space="preserve"> and going to the actual code, is a good solution to avoid unforeseen problems.</w:t>
       </w:r>
     </w:p>
     <w:p>
@@ -1097,13 +1137,13 @@
         </w:rPr>
         <w:lastRenderedPageBreak/>
         <w:drawing>
-          <wp:anchor distT="0" distB="0" distL="114300" distR="114300" simplePos="0" relativeHeight="251658240" behindDoc="1" locked="0" layoutInCell="1" allowOverlap="1" wp14:anchorId="56DE283E" wp14:editId="59D71AB0">
+          <wp:anchor distT="0" distB="0" distL="114300" distR="114300" simplePos="0" relativeHeight="251658240" behindDoc="1" locked="0" layoutInCell="1" allowOverlap="1" wp14:anchorId="56DE283E" wp14:editId="18B53050">
             <wp:simplePos x="0" y="0"/>
-            <wp:positionH relativeFrom="column">
-              <wp:posOffset>121920</wp:posOffset>
+            <wp:positionH relativeFrom="margin">
+              <wp:align>right</wp:align>
             </wp:positionH>
             <wp:positionV relativeFrom="paragraph">
-              <wp:posOffset>2026920</wp:posOffset>
+              <wp:posOffset>89</wp:posOffset>
             </wp:positionV>
             <wp:extent cx="5731510" cy="4298950"/>
             <wp:effectExtent l="0" t="0" r="2540" b="6350"/>
@@ -1310,7 +1350,23 @@
           <w:sz w:val="24"/>
           <w:szCs w:val="24"/>
         </w:rPr>
-        <w:t>COM-3: LED signals the state of the communication between the sensors and the ventilation box(green – communicating, red – not communicating)</w:t>
+        <w:t xml:space="preserve">COM-3: LED signals the state of the communication between the sensors and the ventilation </w:t>
+      </w:r>
+      <w:proofErr w:type="gramStart"/>
+      <w:r>
+        <w:rPr>
+          <w:sz w:val="24"/>
+          <w:szCs w:val="24"/>
+        </w:rPr>
+        <w:t>box(</w:t>
+      </w:r>
+      <w:proofErr w:type="gramEnd"/>
+      <w:r>
+        <w:rPr>
+          <w:sz w:val="24"/>
+          <w:szCs w:val="24"/>
+        </w:rPr>
+        <w:t>green – communicating, red – not communicating)</w:t>
       </w:r>
     </w:p>
     <w:p>
@@ -1511,26 +1567,11 @@
     </w:p>
     <w:p>
       <w:pPr>
-        <w:autoSpaceDE w:val="0"/>
-        <w:autoSpaceDN w:val="0"/>
-        <w:bidi w:val="0"/>
-        <w:adjustRightInd w:val="0"/>
-        <w:spacing w:after="0" w:line="240" w:lineRule="auto"/>
-        <w:rPr>
-          <w:b/>
-          <w:bCs/>
-          <w:sz w:val="40"/>
-          <w:szCs w:val="40"/>
-          <w:u w:val="single"/>
-        </w:rPr>
-      </w:pPr>
-    </w:p>
-    <w:p>
-      <w:pPr>
         <w:pStyle w:val="Heading1"/>
       </w:pPr>
       <w:bookmarkStart w:id="6" w:name="_Toc33182599"/>
       <w:r>
+        <w:lastRenderedPageBreak/>
         <w:t>Project organization</w:t>
       </w:r>
       <w:bookmarkEnd w:id="6"/>
@@ -1630,7 +1671,23 @@
           <w:sz w:val="24"/>
           <w:szCs w:val="24"/>
         </w:rPr>
-        <w:t xml:space="preserve"> of our group. He is also going to take part in coding, reviewing and testing, but he will also have the responsibility of arranging meetings, taking notes of how meetings went and checking documentation.</w:t>
+        <w:t xml:space="preserve"> of our group. He is also going to take part in coding, </w:t>
+      </w:r>
+      <w:proofErr w:type="gramStart"/>
+      <w:r>
+        <w:rPr>
+          <w:sz w:val="24"/>
+          <w:szCs w:val="24"/>
+        </w:rPr>
+        <w:t>reviewing</w:t>
+      </w:r>
+      <w:proofErr w:type="gramEnd"/>
+      <w:r>
+        <w:rPr>
+          <w:sz w:val="24"/>
+          <w:szCs w:val="24"/>
+        </w:rPr>
+        <w:t xml:space="preserve"> and testing, but he will also have the responsibility of arranging meetings, taking notes of how meetings went and checking documentation.</w:t>
       </w:r>
     </w:p>
     <w:p>
@@ -1651,67 +1708,11 @@
     </w:p>
     <w:p>
       <w:pPr>
-        <w:autoSpaceDE w:val="0"/>
-        <w:autoSpaceDN w:val="0"/>
-        <w:bidi w:val="0"/>
-        <w:adjustRightInd w:val="0"/>
-        <w:spacing w:after="0" w:line="240" w:lineRule="auto"/>
-        <w:rPr>
-          <w:sz w:val="24"/>
-          <w:szCs w:val="24"/>
-        </w:rPr>
-      </w:pPr>
-    </w:p>
-    <w:p>
-      <w:pPr>
-        <w:autoSpaceDE w:val="0"/>
-        <w:autoSpaceDN w:val="0"/>
-        <w:bidi w:val="0"/>
-        <w:adjustRightInd w:val="0"/>
-        <w:spacing w:after="0" w:line="240" w:lineRule="auto"/>
-        <w:rPr>
-          <w:b/>
-          <w:bCs/>
-          <w:sz w:val="24"/>
-          <w:szCs w:val="24"/>
-        </w:rPr>
-      </w:pPr>
-    </w:p>
-    <w:p>
-      <w:pPr>
-        <w:autoSpaceDE w:val="0"/>
-        <w:autoSpaceDN w:val="0"/>
-        <w:bidi w:val="0"/>
-        <w:adjustRightInd w:val="0"/>
-        <w:spacing w:after="0" w:line="240" w:lineRule="auto"/>
-        <w:rPr>
-          <w:b/>
-          <w:bCs/>
-          <w:sz w:val="24"/>
-          <w:szCs w:val="24"/>
-        </w:rPr>
-      </w:pPr>
-    </w:p>
-    <w:p>
-      <w:pPr>
-        <w:autoSpaceDE w:val="0"/>
-        <w:autoSpaceDN w:val="0"/>
-        <w:bidi w:val="0"/>
-        <w:adjustRightInd w:val="0"/>
-        <w:spacing w:after="0" w:line="240" w:lineRule="auto"/>
-        <w:rPr>
-          <w:rFonts w:ascii="CIDFont+F1" w:hAnsi="CIDFont+F1" w:cs="CIDFont+F1"/>
-          <w:sz w:val="24"/>
-          <w:szCs w:val="24"/>
-        </w:rPr>
-      </w:pPr>
-    </w:p>
-    <w:p>
-      <w:pPr>
         <w:pStyle w:val="Heading1"/>
       </w:pPr>
       <w:bookmarkStart w:id="8" w:name="_Toc33182601"/>
       <w:r>
+        <w:lastRenderedPageBreak/>
         <w:t>Project way of working</w:t>
       </w:r>
       <w:bookmarkEnd w:id="8"/>
@@ -1827,39 +1828,23 @@
           <w:sz w:val="24"/>
           <w:szCs w:val="24"/>
         </w:rPr>
-        <w:t xml:space="preserve">We plan on meeting at least 2x per week. We also set up a WhatsApp group, a </w:t>
-      </w:r>
-      <w:proofErr w:type="spellStart"/>
-      <w:r>
-        <w:rPr>
-          <w:sz w:val="24"/>
-          <w:szCs w:val="24"/>
-        </w:rPr>
-        <w:t>GitLab</w:t>
-      </w:r>
-      <w:proofErr w:type="spellEnd"/>
-      <w:r>
-        <w:rPr>
-          <w:sz w:val="24"/>
-          <w:szCs w:val="24"/>
-        </w:rPr>
-        <w:t xml:space="preserve"> repository and a Discord chat. We plan on using WhatsApp for setting up meetings and notifying others when somebody won’t be able to attend. </w:t>
-      </w:r>
-      <w:proofErr w:type="spellStart"/>
-      <w:r>
-        <w:rPr>
-          <w:sz w:val="24"/>
-          <w:szCs w:val="24"/>
-        </w:rPr>
-        <w:t>GitLab</w:t>
-      </w:r>
-      <w:proofErr w:type="spellEnd"/>
-      <w:r>
-        <w:rPr>
-          <w:sz w:val="24"/>
-          <w:szCs w:val="24"/>
-        </w:rPr>
-        <w:t xml:space="preserve"> will be used as our version control software and we will use Discord when we want to discuss something on weekends when we are all home.</w:t>
+        <w:t xml:space="preserve">We plan on meeting at least 2x per week. We also set up a WhatsApp group, a GitLab repository and a Discord chat. We plan on using WhatsApp for setting up meetings and notifying others when somebody </w:t>
+      </w:r>
+      <w:proofErr w:type="gramStart"/>
+      <w:r>
+        <w:rPr>
+          <w:sz w:val="24"/>
+          <w:szCs w:val="24"/>
+        </w:rPr>
+        <w:t>won’t</w:t>
+      </w:r>
+      <w:proofErr w:type="gramEnd"/>
+      <w:r>
+        <w:rPr>
+          <w:sz w:val="24"/>
+          <w:szCs w:val="24"/>
+        </w:rPr>
+        <w:t xml:space="preserve"> be able to attend. GitLab will be used as our version control software and we will use Discord when we want to discuss something on weekends when we are all home.</w:t>
       </w:r>
     </w:p>
     <w:p>
@@ -1906,19 +1891,11 @@
     </w:p>
     <w:p>
       <w:pPr>
-        <w:bidi w:val="0"/>
-        <w:rPr>
-          <w:sz w:val="24"/>
-          <w:szCs w:val="24"/>
-        </w:rPr>
-      </w:pPr>
-    </w:p>
-    <w:p>
-      <w:pPr>
         <w:pStyle w:val="Heading1"/>
       </w:pPr>
       <w:bookmarkStart w:id="13" w:name="_Toc33182606"/>
       <w:r>
+        <w:lastRenderedPageBreak/>
         <w:t>Deliverables</w:t>
       </w:r>
       <w:bookmarkEnd w:id="13"/>
@@ -2043,6 +2020,110 @@
     <w:p>
       <w:pPr>
         <w:bidi w:val="0"/>
+        <w:jc w:val="both"/>
+        <w:rPr>
+          <w:sz w:val="24"/>
+          <w:szCs w:val="24"/>
+        </w:rPr>
+      </w:pPr>
+    </w:p>
+    <w:p>
+      <w:pPr>
+        <w:bidi w:val="0"/>
+        <w:jc w:val="both"/>
+        <w:rPr>
+          <w:sz w:val="24"/>
+          <w:szCs w:val="24"/>
+        </w:rPr>
+      </w:pPr>
+      <w:r>
+        <w:rPr>
+          <w:sz w:val="24"/>
+          <w:szCs w:val="24"/>
+        </w:rPr>
+        <w:t>T</w:t>
+      </w:r>
+      <w:r>
+        <w:rPr>
+          <w:sz w:val="24"/>
+          <w:szCs w:val="24"/>
+        </w:rPr>
+        <w:t>he way we will measure our progress regarding the deliverables is the following:</w:t>
+      </w:r>
+    </w:p>
+    <w:p>
+      <w:pPr>
+        <w:pStyle w:val="ListParagraph"/>
+        <w:numPr>
+          <w:ilvl w:val="0"/>
+          <w:numId w:val="17"/>
+        </w:numPr>
+        <w:bidi w:val="0"/>
+        <w:rPr>
+          <w:sz w:val="24"/>
+          <w:szCs w:val="24"/>
+        </w:rPr>
+      </w:pPr>
+      <w:r>
+        <w:rPr>
+          <w:sz w:val="24"/>
+          <w:szCs w:val="24"/>
+        </w:rPr>
+        <w:t>Each one of us will try to develop a working app that takes measurements from their sensor until week 6</w:t>
+      </w:r>
+    </w:p>
+    <w:p>
+      <w:pPr>
+        <w:pStyle w:val="ListParagraph"/>
+        <w:numPr>
+          <w:ilvl w:val="0"/>
+          <w:numId w:val="17"/>
+        </w:numPr>
+        <w:bidi w:val="0"/>
+        <w:rPr>
+          <w:sz w:val="24"/>
+          <w:szCs w:val="24"/>
+        </w:rPr>
+      </w:pPr>
+      <w:r>
+        <w:rPr>
+          <w:sz w:val="24"/>
+          <w:szCs w:val="24"/>
+        </w:rPr>
+        <w:t>By week 9 we would like to be able to send data measurements from all the sensors via ZigBee</w:t>
+      </w:r>
+    </w:p>
+    <w:p>
+      <w:pPr>
+        <w:pStyle w:val="ListParagraph"/>
+        <w:numPr>
+          <w:ilvl w:val="0"/>
+          <w:numId w:val="17"/>
+        </w:numPr>
+        <w:bidi w:val="0"/>
+        <w:rPr>
+          <w:sz w:val="24"/>
+          <w:szCs w:val="24"/>
+        </w:rPr>
+      </w:pPr>
+      <w:r>
+        <w:rPr>
+          <w:sz w:val="24"/>
+          <w:szCs w:val="24"/>
+        </w:rPr>
+        <w:t xml:space="preserve">By week 12 we would like to have developed the ventilation box and the algorithm that controls the fan. </w:t>
+      </w:r>
+      <w:r>
+        <w:rPr>
+          <w:sz w:val="24"/>
+          <w:szCs w:val="24"/>
+        </w:rPr>
+        <w:br/>
+      </w:r>
+    </w:p>
+    <w:p>
+      <w:pPr>
+        <w:bidi w:val="0"/>
         <w:rPr>
           <w:sz w:val="24"/>
           <w:szCs w:val="24"/>
@@ -2058,21 +2139,11 @@
     </w:p>
     <w:p>
       <w:pPr>
-        <w:pStyle w:val="ListParagraph"/>
-        <w:bidi w:val="0"/>
-        <w:jc w:val="both"/>
-        <w:rPr>
-          <w:sz w:val="24"/>
-          <w:szCs w:val="24"/>
-        </w:rPr>
-      </w:pPr>
-    </w:p>
-    <w:p>
-      <w:pPr>
         <w:pStyle w:val="Heading1"/>
       </w:pPr>
       <w:bookmarkStart w:id="14" w:name="_Toc33182607"/>
       <w:r>
+        <w:lastRenderedPageBreak/>
         <w:t>Risks analysis</w:t>
       </w:r>
       <w:bookmarkEnd w:id="14"/>
@@ -2583,8 +2654,17 @@
                 <w:sz w:val="24"/>
                 <w:szCs w:val="24"/>
               </w:rPr>
-              <w:t>Try to manage our time and plan ahead</w:t>
+              <w:t xml:space="preserve">Try to manage our time and </w:t>
             </w:r>
+            <w:proofErr w:type="gramStart"/>
+            <w:r>
+              <w:rPr>
+                <w:sz w:val="24"/>
+                <w:szCs w:val="24"/>
+              </w:rPr>
+              <w:t>plan ahead</w:t>
+            </w:r>
+            <w:proofErr w:type="gramEnd"/>
           </w:p>
         </w:tc>
       </w:tr>
@@ -2747,7 +2827,23 @@
                 <w:sz w:val="24"/>
                 <w:szCs w:val="24"/>
               </w:rPr>
-              <w:t>System not working as expected , merging problems</w:t>
+              <w:t xml:space="preserve">System not working as </w:t>
+            </w:r>
+            <w:proofErr w:type="gramStart"/>
+            <w:r>
+              <w:rPr>
+                <w:sz w:val="24"/>
+                <w:szCs w:val="24"/>
+              </w:rPr>
+              <w:t>expected ,</w:t>
+            </w:r>
+            <w:proofErr w:type="gramEnd"/>
+            <w:r>
+              <w:rPr>
+                <w:sz w:val="24"/>
+                <w:szCs w:val="24"/>
+              </w:rPr>
+              <w:t xml:space="preserve"> merging problems</w:t>
             </w:r>
           </w:p>
         </w:tc>
@@ -2947,7 +3043,23 @@
           <w:szCs w:val="24"/>
         </w:rPr>
         <w:tab/>
-        <w:t xml:space="preserve">Once a feature is done we will push it to the “Development” branch and start testing it along with other features. </w:t>
+        <w:t xml:space="preserve">Once a feature is </w:t>
+      </w:r>
+      <w:proofErr w:type="gramStart"/>
+      <w:r>
+        <w:rPr>
+          <w:sz w:val="24"/>
+          <w:szCs w:val="24"/>
+        </w:rPr>
+        <w:t>done</w:t>
+      </w:r>
+      <w:proofErr w:type="gramEnd"/>
+      <w:r>
+        <w:rPr>
+          <w:sz w:val="24"/>
+          <w:szCs w:val="24"/>
+        </w:rPr>
+        <w:t xml:space="preserve"> we will push it to the “Development” branch and start testing it along with other features. </w:t>
       </w:r>
     </w:p>
     <w:p>
@@ -3213,8 +3325,6 @@
               </w:rPr>
               <w:t xml:space="preserve">Added “working from home” risk, version timetable and timeline for deliverables </w:t>
             </w:r>
-            <w:bookmarkStart w:id="16" w:name="_GoBack"/>
-            <w:bookmarkEnd w:id="16"/>
           </w:p>
           <w:p>
             <w:pPr>
@@ -3250,7 +3360,7 @@
 </file>
 
 <file path=word/numbering.xml><?xml version="1.0" encoding="utf-8"?>
-<w:numbering xmlns:wpc="http://schemas.microsoft.com/office/word/2010/wordprocessingCanvas" xmlns:mc="http://schemas.openxmlformats.org/markup-compatibility/2006" xmlns:o="urn:schemas-microsoft-com:office:office" xmlns:r="http://schemas.openxmlformats.org/officeDocument/2006/relationships" xmlns:m="http://schemas.openxmlformats.org/officeDocument/2006/math" xmlns:v="urn:schemas-microsoft-com:vml" xmlns:wp14="http://schemas.microsoft.com/office/word/2010/wordprocessingDrawing" xmlns:wp="http://schemas.openxmlformats.org/drawingml/2006/wordprocessingDrawing" xmlns:w10="urn:schemas-microsoft-com:office:word" xmlns:w="http://schemas.openxmlformats.org/wordprocessingml/2006/main" xmlns:w14="http://schemas.microsoft.com/office/word/2010/wordml" xmlns:w15="http://schemas.microsoft.com/office/word/2012/wordml" xmlns:wpg="http://schemas.microsoft.com/office/word/2010/wordprocessingGroup" xmlns:wpi="http://schemas.microsoft.com/office/word/2010/wordprocessingInk" xmlns:wne="http://schemas.microsoft.com/office/word/2006/wordml" xmlns:wps="http://schemas.microsoft.com/office/word/2010/wordprocessingShape" mc:Ignorable="w14 w15 wp14">
+<w:numbering xmlns:wpc="http://schemas.microsoft.com/office/word/2010/wordprocessingCanvas" xmlns:cx="http://schemas.microsoft.com/office/drawing/2014/chartex" xmlns:cx1="http://schemas.microsoft.com/office/drawing/2015/9/8/chartex" xmlns:cx2="http://schemas.microsoft.com/office/drawing/2015/10/21/chartex" xmlns:cx3="http://schemas.microsoft.com/office/drawing/2016/5/9/chartex" xmlns:cx4="http://schemas.microsoft.com/office/drawing/2016/5/10/chartex" xmlns:cx5="http://schemas.microsoft.com/office/drawing/2016/5/11/chartex" xmlns:cx6="http://schemas.microsoft.com/office/drawing/2016/5/12/chartex" xmlns:cx7="http://schemas.microsoft.com/office/drawing/2016/5/13/chartex" xmlns:cx8="http://schemas.microsoft.com/office/drawing/2016/5/14/chartex" xmlns:mc="http://schemas.openxmlformats.org/markup-compatibility/2006" xmlns:aink="http://schemas.microsoft.com/office/drawing/2016/ink" xmlns:am3d="http://schemas.microsoft.com/office/drawing/2017/model3d" xmlns:o="urn:schemas-microsoft-com:office:office" xmlns:r="http://schemas.openxmlformats.org/officeDocument/2006/relationships" xmlns:m="http://schemas.openxmlformats.org/officeDocument/2006/math" xmlns:v="urn:schemas-microsoft-com:vml" xmlns:wp14="http://schemas.microsoft.com/office/word/2010/wordprocessingDrawing" xmlns:wp="http://schemas.openxmlformats.org/drawingml/2006/wordprocessingDrawing" xmlns:w10="urn:schemas-microsoft-com:office:word" xmlns:w="http://schemas.openxmlformats.org/wordprocessingml/2006/main" xmlns:w14="http://schemas.microsoft.com/office/word/2010/wordml" xmlns:w15="http://schemas.microsoft.com/office/word/2012/wordml" xmlns:w16cex="http://schemas.microsoft.com/office/word/2018/wordml/cex" xmlns:w16cid="http://schemas.microsoft.com/office/word/2016/wordml/cid" xmlns:w16="http://schemas.microsoft.com/office/word/2018/wordml" xmlns:w16se="http://schemas.microsoft.com/office/word/2015/wordml/symex" xmlns:wpg="http://schemas.microsoft.com/office/word/2010/wordprocessingGroup" xmlns:wpi="http://schemas.microsoft.com/office/word/2010/wordprocessingInk" xmlns:wne="http://schemas.microsoft.com/office/word/2006/wordml" xmlns:wps="http://schemas.microsoft.com/office/word/2010/wordprocessingShape" mc:Ignorable="w14 w15 w16se w16cid w16 w16cex wp14">
   <w:abstractNum w:abstractNumId="0" w15:restartNumberingAfterBreak="0">
     <w:nsid w:val="027F67FA"/>
     <w:multiLevelType w:val="hybridMultilevel"/>
@@ -4453,6 +4563,119 @@
     </w:lvl>
   </w:abstractNum>
   <w:abstractNum w:abstractNumId="11" w15:restartNumberingAfterBreak="0">
+    <w:nsid w:val="3F880892"/>
+    <w:multiLevelType w:val="hybridMultilevel"/>
+    <w:tmpl w:val="F6DCDF68"/>
+    <w:lvl w:ilvl="0" w:tplc="04090001">
+      <w:start w:val="1"/>
+      <w:numFmt w:val="bullet"/>
+      <w:lvlText w:val=""/>
+      <w:lvlJc w:val="left"/>
+      <w:pPr>
+        <w:ind w:left="720" w:hanging="360"/>
+      </w:pPr>
+      <w:rPr>
+        <w:rFonts w:ascii="Symbol" w:hAnsi="Symbol" w:cs="Symbol" w:hint="default"/>
+      </w:rPr>
+    </w:lvl>
+    <w:lvl w:ilvl="1" w:tplc="04090003" w:tentative="1">
+      <w:start w:val="1"/>
+      <w:numFmt w:val="bullet"/>
+      <w:lvlText w:val="o"/>
+      <w:lvlJc w:val="left"/>
+      <w:pPr>
+        <w:ind w:left="1440" w:hanging="360"/>
+      </w:pPr>
+      <w:rPr>
+        <w:rFonts w:ascii="Courier New" w:hAnsi="Courier New" w:cs="Courier New" w:hint="default"/>
+      </w:rPr>
+    </w:lvl>
+    <w:lvl w:ilvl="2" w:tplc="04090005" w:tentative="1">
+      <w:start w:val="1"/>
+      <w:numFmt w:val="bullet"/>
+      <w:lvlText w:val=""/>
+      <w:lvlJc w:val="left"/>
+      <w:pPr>
+        <w:ind w:left="2160" w:hanging="360"/>
+      </w:pPr>
+      <w:rPr>
+        <w:rFonts w:ascii="Wingdings" w:hAnsi="Wingdings" w:cs="Wingdings" w:hint="default"/>
+      </w:rPr>
+    </w:lvl>
+    <w:lvl w:ilvl="3" w:tplc="04090001" w:tentative="1">
+      <w:start w:val="1"/>
+      <w:numFmt w:val="bullet"/>
+      <w:lvlText w:val=""/>
+      <w:lvlJc w:val="left"/>
+      <w:pPr>
+        <w:ind w:left="2880" w:hanging="360"/>
+      </w:pPr>
+      <w:rPr>
+        <w:rFonts w:ascii="Symbol" w:hAnsi="Symbol" w:cs="Symbol" w:hint="default"/>
+      </w:rPr>
+    </w:lvl>
+    <w:lvl w:ilvl="4" w:tplc="04090003" w:tentative="1">
+      <w:start w:val="1"/>
+      <w:numFmt w:val="bullet"/>
+      <w:lvlText w:val="o"/>
+      <w:lvlJc w:val="left"/>
+      <w:pPr>
+        <w:ind w:left="3600" w:hanging="360"/>
+      </w:pPr>
+      <w:rPr>
+        <w:rFonts w:ascii="Courier New" w:hAnsi="Courier New" w:cs="Courier New" w:hint="default"/>
+      </w:rPr>
+    </w:lvl>
+    <w:lvl w:ilvl="5" w:tplc="04090005" w:tentative="1">
+      <w:start w:val="1"/>
+      <w:numFmt w:val="bullet"/>
+      <w:lvlText w:val=""/>
+      <w:lvlJc w:val="left"/>
+      <w:pPr>
+        <w:ind w:left="4320" w:hanging="360"/>
+      </w:pPr>
+      <w:rPr>
+        <w:rFonts w:ascii="Wingdings" w:hAnsi="Wingdings" w:cs="Wingdings" w:hint="default"/>
+      </w:rPr>
+    </w:lvl>
+    <w:lvl w:ilvl="6" w:tplc="04090001" w:tentative="1">
+      <w:start w:val="1"/>
+      <w:numFmt w:val="bullet"/>
+      <w:lvlText w:val=""/>
+      <w:lvlJc w:val="left"/>
+      <w:pPr>
+        <w:ind w:left="5040" w:hanging="360"/>
+      </w:pPr>
+      <w:rPr>
+        <w:rFonts w:ascii="Symbol" w:hAnsi="Symbol" w:cs="Symbol" w:hint="default"/>
+      </w:rPr>
+    </w:lvl>
+    <w:lvl w:ilvl="7" w:tplc="04090003" w:tentative="1">
+      <w:start w:val="1"/>
+      <w:numFmt w:val="bullet"/>
+      <w:lvlText w:val="o"/>
+      <w:lvlJc w:val="left"/>
+      <w:pPr>
+        <w:ind w:left="5760" w:hanging="360"/>
+      </w:pPr>
+      <w:rPr>
+        <w:rFonts w:ascii="Courier New" w:hAnsi="Courier New" w:cs="Courier New" w:hint="default"/>
+      </w:rPr>
+    </w:lvl>
+    <w:lvl w:ilvl="8" w:tplc="04090005" w:tentative="1">
+      <w:start w:val="1"/>
+      <w:numFmt w:val="bullet"/>
+      <w:lvlText w:val=""/>
+      <w:lvlJc w:val="left"/>
+      <w:pPr>
+        <w:ind w:left="6480" w:hanging="360"/>
+      </w:pPr>
+      <w:rPr>
+        <w:rFonts w:ascii="Wingdings" w:hAnsi="Wingdings" w:cs="Wingdings" w:hint="default"/>
+      </w:rPr>
+    </w:lvl>
+  </w:abstractNum>
+  <w:abstractNum w:abstractNumId="12" w15:restartNumberingAfterBreak="0">
     <w:nsid w:val="49E92827"/>
     <w:multiLevelType w:val="hybridMultilevel"/>
     <w:tmpl w:val="99B42E88"/>
@@ -4565,7 +4788,7 @@
       </w:rPr>
     </w:lvl>
   </w:abstractNum>
-  <w:abstractNum w:abstractNumId="12" w15:restartNumberingAfterBreak="0">
+  <w:abstractNum w:abstractNumId="13" w15:restartNumberingAfterBreak="0">
     <w:nsid w:val="4A503271"/>
     <w:multiLevelType w:val="hybridMultilevel"/>
     <w:tmpl w:val="8C3C3BFE"/>
@@ -4678,7 +4901,120 @@
       </w:rPr>
     </w:lvl>
   </w:abstractNum>
-  <w:abstractNum w:abstractNumId="13" w15:restartNumberingAfterBreak="0">
+  <w:abstractNum w:abstractNumId="14" w15:restartNumberingAfterBreak="0">
+    <w:nsid w:val="5FB27835"/>
+    <w:multiLevelType w:val="hybridMultilevel"/>
+    <w:tmpl w:val="D22C7448"/>
+    <w:lvl w:ilvl="0" w:tplc="04090001">
+      <w:start w:val="1"/>
+      <w:numFmt w:val="bullet"/>
+      <w:lvlText w:val=""/>
+      <w:lvlJc w:val="left"/>
+      <w:pPr>
+        <w:ind w:left="720" w:hanging="360"/>
+      </w:pPr>
+      <w:rPr>
+        <w:rFonts w:ascii="Symbol" w:hAnsi="Symbol" w:cs="Symbol" w:hint="default"/>
+      </w:rPr>
+    </w:lvl>
+    <w:lvl w:ilvl="1" w:tplc="04090003" w:tentative="1">
+      <w:start w:val="1"/>
+      <w:numFmt w:val="bullet"/>
+      <w:lvlText w:val="o"/>
+      <w:lvlJc w:val="left"/>
+      <w:pPr>
+        <w:ind w:left="1440" w:hanging="360"/>
+      </w:pPr>
+      <w:rPr>
+        <w:rFonts w:ascii="Courier New" w:hAnsi="Courier New" w:cs="Courier New" w:hint="default"/>
+      </w:rPr>
+    </w:lvl>
+    <w:lvl w:ilvl="2" w:tplc="04090005" w:tentative="1">
+      <w:start w:val="1"/>
+      <w:numFmt w:val="bullet"/>
+      <w:lvlText w:val=""/>
+      <w:lvlJc w:val="left"/>
+      <w:pPr>
+        <w:ind w:left="2160" w:hanging="360"/>
+      </w:pPr>
+      <w:rPr>
+        <w:rFonts w:ascii="Wingdings" w:hAnsi="Wingdings" w:cs="Wingdings" w:hint="default"/>
+      </w:rPr>
+    </w:lvl>
+    <w:lvl w:ilvl="3" w:tplc="04090001" w:tentative="1">
+      <w:start w:val="1"/>
+      <w:numFmt w:val="bullet"/>
+      <w:lvlText w:val=""/>
+      <w:lvlJc w:val="left"/>
+      <w:pPr>
+        <w:ind w:left="2880" w:hanging="360"/>
+      </w:pPr>
+      <w:rPr>
+        <w:rFonts w:ascii="Symbol" w:hAnsi="Symbol" w:cs="Symbol" w:hint="default"/>
+      </w:rPr>
+    </w:lvl>
+    <w:lvl w:ilvl="4" w:tplc="04090003" w:tentative="1">
+      <w:start w:val="1"/>
+      <w:numFmt w:val="bullet"/>
+      <w:lvlText w:val="o"/>
+      <w:lvlJc w:val="left"/>
+      <w:pPr>
+        <w:ind w:left="3600" w:hanging="360"/>
+      </w:pPr>
+      <w:rPr>
+        <w:rFonts w:ascii="Courier New" w:hAnsi="Courier New" w:cs="Courier New" w:hint="default"/>
+      </w:rPr>
+    </w:lvl>
+    <w:lvl w:ilvl="5" w:tplc="04090005" w:tentative="1">
+      <w:start w:val="1"/>
+      <w:numFmt w:val="bullet"/>
+      <w:lvlText w:val=""/>
+      <w:lvlJc w:val="left"/>
+      <w:pPr>
+        <w:ind w:left="4320" w:hanging="360"/>
+      </w:pPr>
+      <w:rPr>
+        <w:rFonts w:ascii="Wingdings" w:hAnsi="Wingdings" w:cs="Wingdings" w:hint="default"/>
+      </w:rPr>
+    </w:lvl>
+    <w:lvl w:ilvl="6" w:tplc="04090001" w:tentative="1">
+      <w:start w:val="1"/>
+      <w:numFmt w:val="bullet"/>
+      <w:lvlText w:val=""/>
+      <w:lvlJc w:val="left"/>
+      <w:pPr>
+        <w:ind w:left="5040" w:hanging="360"/>
+      </w:pPr>
+      <w:rPr>
+        <w:rFonts w:ascii="Symbol" w:hAnsi="Symbol" w:cs="Symbol" w:hint="default"/>
+      </w:rPr>
+    </w:lvl>
+    <w:lvl w:ilvl="7" w:tplc="04090003" w:tentative="1">
+      <w:start w:val="1"/>
+      <w:numFmt w:val="bullet"/>
+      <w:lvlText w:val="o"/>
+      <w:lvlJc w:val="left"/>
+      <w:pPr>
+        <w:ind w:left="5760" w:hanging="360"/>
+      </w:pPr>
+      <w:rPr>
+        <w:rFonts w:ascii="Courier New" w:hAnsi="Courier New" w:cs="Courier New" w:hint="default"/>
+      </w:rPr>
+    </w:lvl>
+    <w:lvl w:ilvl="8" w:tplc="04090005" w:tentative="1">
+      <w:start w:val="1"/>
+      <w:numFmt w:val="bullet"/>
+      <w:lvlText w:val=""/>
+      <w:lvlJc w:val="left"/>
+      <w:pPr>
+        <w:ind w:left="6480" w:hanging="360"/>
+      </w:pPr>
+      <w:rPr>
+        <w:rFonts w:ascii="Wingdings" w:hAnsi="Wingdings" w:cs="Wingdings" w:hint="default"/>
+      </w:rPr>
+    </w:lvl>
+  </w:abstractNum>
+  <w:abstractNum w:abstractNumId="15" w15:restartNumberingAfterBreak="0">
     <w:nsid w:val="636B5B75"/>
     <w:multiLevelType w:val="hybridMultilevel"/>
     <w:tmpl w:val="C3DA269C"/>
@@ -4764,7 +5100,7 @@
       </w:pPr>
     </w:lvl>
   </w:abstractNum>
-  <w:abstractNum w:abstractNumId="14" w15:restartNumberingAfterBreak="0">
+  <w:abstractNum w:abstractNumId="16" w15:restartNumberingAfterBreak="0">
     <w:nsid w:val="6B1436D0"/>
     <w:multiLevelType w:val="hybridMultilevel"/>
     <w:tmpl w:val="551218AA"/>
@@ -4857,7 +5193,7 @@
     <w:abstractNumId w:val="5"/>
   </w:num>
   <w:num w:numId="2">
-    <w:abstractNumId w:val="14"/>
+    <w:abstractNumId w:val="16"/>
   </w:num>
   <w:num w:numId="3">
     <w:abstractNumId w:val="1"/>
@@ -4872,13 +5208,13 @@
     <w:abstractNumId w:val="0"/>
   </w:num>
   <w:num w:numId="7">
-    <w:abstractNumId w:val="13"/>
+    <w:abstractNumId w:val="15"/>
   </w:num>
   <w:num w:numId="8">
     <w:abstractNumId w:val="2"/>
   </w:num>
   <w:num w:numId="9">
-    <w:abstractNumId w:val="11"/>
+    <w:abstractNumId w:val="12"/>
   </w:num>
   <w:num w:numId="10">
     <w:abstractNumId w:val="6"/>
@@ -4893,16 +5229,22 @@
     <w:abstractNumId w:val="7"/>
   </w:num>
   <w:num w:numId="14">
-    <w:abstractNumId w:val="12"/>
+    <w:abstractNumId w:val="13"/>
   </w:num>
   <w:num w:numId="15">
     <w:abstractNumId w:val="9"/>
+  </w:num>
+  <w:num w:numId="16">
+    <w:abstractNumId w:val="11"/>
+  </w:num>
+  <w:num w:numId="17">
+    <w:abstractNumId w:val="14"/>
   </w:num>
 </w:numbering>
 </file>
 
 <file path=word/styles.xml><?xml version="1.0" encoding="utf-8"?>
-<w:styles xmlns:mc="http://schemas.openxmlformats.org/markup-compatibility/2006" xmlns:r="http://schemas.openxmlformats.org/officeDocument/2006/relationships" xmlns:w="http://schemas.openxmlformats.org/wordprocessingml/2006/main" xmlns:w14="http://schemas.microsoft.com/office/word/2010/wordml" xmlns:w15="http://schemas.microsoft.com/office/word/2012/wordml" mc:Ignorable="w14 w15">
+<w:styles xmlns:mc="http://schemas.openxmlformats.org/markup-compatibility/2006" xmlns:r="http://schemas.openxmlformats.org/officeDocument/2006/relationships" xmlns:w="http://schemas.openxmlformats.org/wordprocessingml/2006/main" xmlns:w14="http://schemas.microsoft.com/office/word/2010/wordml" xmlns:w15="http://schemas.microsoft.com/office/word/2012/wordml" xmlns:w16cex="http://schemas.microsoft.com/office/word/2018/wordml/cex" xmlns:w16cid="http://schemas.microsoft.com/office/word/2016/wordml/cid" xmlns:w16="http://schemas.microsoft.com/office/word/2018/wordml" xmlns:w16se="http://schemas.microsoft.com/office/word/2015/wordml/symex" mc:Ignorable="w14 w15 w16se w16cid w16 w16cex">
   <w:docDefaults>
     <w:rPrDefault>
       <w:rPr>
@@ -4918,7 +5260,7 @@
       </w:pPr>
     </w:pPrDefault>
   </w:docDefaults>
-  <w:latentStyles w:defLockedState="0" w:defUIPriority="99" w:defSemiHidden="0" w:defUnhideWhenUsed="0" w:defQFormat="0" w:count="371">
+  <w:latentStyles w:defLockedState="0" w:defUIPriority="99" w:defSemiHidden="0" w:defUnhideWhenUsed="0" w:defQFormat="0" w:count="376">
     <w:lsdException w:name="Normal" w:uiPriority="0" w:qFormat="1"/>
     <w:lsdException w:name="heading 1" w:uiPriority="9" w:qFormat="1"/>
     <w:lsdException w:name="heading 2" w:semiHidden="1" w:uiPriority="9" w:unhideWhenUsed="1" w:qFormat="1"/>
@@ -5290,6 +5632,11 @@
     <w:lsdException w:name="List Table 5 Dark Accent 6" w:uiPriority="50"/>
     <w:lsdException w:name="List Table 6 Colorful Accent 6" w:uiPriority="51"/>
     <w:lsdException w:name="List Table 7 Colorful Accent 6" w:uiPriority="52"/>
+    <w:lsdException w:name="Mention" w:semiHidden="1" w:unhideWhenUsed="1"/>
+    <w:lsdException w:name="Smart Hyperlink" w:semiHidden="1" w:unhideWhenUsed="1"/>
+    <w:lsdException w:name="Hashtag" w:semiHidden="1" w:unhideWhenUsed="1"/>
+    <w:lsdException w:name="Unresolved Mention" w:semiHidden="1" w:unhideWhenUsed="1"/>
+    <w:lsdException w:name="Smart Link" w:semiHidden="1" w:unhideWhenUsed="1"/>
   </w:latentStyles>
   <w:style w:type="paragraph" w:default="1" w:styleId="Normal">
     <w:name w:val="Normal"/>
@@ -6011,7 +6358,7 @@
 </file>
 
 <file path=customXml/itemProps1.xml><?xml version="1.0" encoding="utf-8"?>
-<ds:datastoreItem xmlns:ds="http://schemas.openxmlformats.org/officeDocument/2006/customXml" ds:itemID="{50882F68-6AA7-4793-B2F8-341F45AD7DFB}">
+<ds:datastoreItem xmlns:ds="http://schemas.openxmlformats.org/officeDocument/2006/customXml" ds:itemID="{7856E29B-8534-4086-AAE8-DD6436F1ABA6}">
   <ds:schemaRefs>
     <ds:schemaRef ds:uri="http://schemas.openxmlformats.org/officeDocument/2006/bibliography"/>
   </ds:schemaRefs>

</xml_diff>